<commit_message>
Bug 1 hypothesis 1
</commit_message>
<xml_diff>
--- a/debugging_docs/bug hypothesis.docx
+++ b/debugging_docs/bug hypothesis.docx
@@ -60,6 +60,12 @@
       <w:r>
         <w:t>:</w:t>
       </w:r>
+      <w:r>
+        <w:t xml:space="preserve"> </w:t>
+      </w:r>
+      <w:r>
+        <w:t>service charge is not being converted correctly to a string</w:t>
+      </w:r>
     </w:p>
     <w:p>
       <w:pPr>
@@ -75,6 +81,20 @@
       <w:r>
         <w:t>:</w:t>
       </w:r>
+      <w:r>
+        <w:t xml:space="preserve"> variable ‘total’ is correct value but Double to string conversion for </w:t>
+      </w:r>
+      <w:proofErr w:type="spellStart"/>
+      <w:r>
+        <w:t>chargeStr</w:t>
+      </w:r>
+      <w:proofErr w:type="spellEnd"/>
+      <w:r>
+        <w:t xml:space="preserve"> </w:t>
+      </w:r>
+      <w:r>
+        <w:t>doesn’t work</w:t>
+      </w:r>
     </w:p>
     <w:p>
       <w:pPr>
@@ -90,6 +110,9 @@
       <w:r>
         <w:t>:</w:t>
       </w:r>
+      <w:r>
+        <w:t xml:space="preserve"> Debug break on line 69 of CheckOutCTL.java shows that variable ‘total’ is set as ‘0.00’</w:t>
+      </w:r>
     </w:p>
     <w:p>
       <w:pPr>
@@ -125,6 +148,11 @@
       <w:r>
         <w:t>:</w:t>
       </w:r>
+      <w:r>
+        <w:t xml:space="preserve"> </w:t>
+      </w:r>
+      <w:bookmarkStart w:id="0" w:name="_GoBack"/>
+      <w:bookmarkEnd w:id="0"/>
     </w:p>
     <w:p>
       <w:pPr>
@@ -155,8 +183,6 @@
       <w:r>
         <w:t>:</w:t>
       </w:r>
-      <w:bookmarkStart w:id="0" w:name="_GoBack"/>
-      <w:bookmarkEnd w:id="0"/>
     </w:p>
     <w:p>
       <w:pPr>
@@ -310,6 +336,244 @@
         <w:t>It is possible to charge a room for service after the guest has checked out</w:t>
       </w:r>
     </w:p>
+    <w:p>
+      <w:pPr>
+        <w:pStyle w:val="Heading3"/>
+        <w:rPr>
+          <w:i w:val="0"/>
+        </w:rPr>
+      </w:pPr>
+      <w:r>
+        <w:rPr>
+          <w:i w:val="0"/>
+        </w:rPr>
+        <w:t>Hypothesis 1</w:t>
+      </w:r>
+    </w:p>
+    <w:p>
+      <w:pPr>
+        <w:ind w:left="720"/>
+      </w:pPr>
+      <w:r>
+        <w:rPr>
+          <w:b/>
+          <w:i/>
+        </w:rPr>
+        <w:t>Test</w:t>
+      </w:r>
+      <w:r>
+        <w:t>:</w:t>
+      </w:r>
+    </w:p>
+    <w:p>
+      <w:pPr>
+        <w:ind w:left="720"/>
+      </w:pPr>
+      <w:r>
+        <w:rPr>
+          <w:b/>
+          <w:i/>
+        </w:rPr>
+        <w:t>Prediction</w:t>
+      </w:r>
+      <w:r>
+        <w:t>:</w:t>
+      </w:r>
+    </w:p>
+    <w:p>
+      <w:pPr>
+        <w:ind w:left="720"/>
+      </w:pPr>
+      <w:r>
+        <w:rPr>
+          <w:b/>
+          <w:i/>
+        </w:rPr>
+        <w:t>Result</w:t>
+      </w:r>
+      <w:r>
+        <w:t>:</w:t>
+      </w:r>
+    </w:p>
+    <w:p>
+      <w:pPr>
+        <w:pStyle w:val="Heading3"/>
+        <w:rPr>
+          <w:i w:val="0"/>
+        </w:rPr>
+      </w:pPr>
+      <w:r>
+        <w:rPr>
+          <w:i w:val="0"/>
+        </w:rPr>
+        <w:t>Hypothesis 2</w:t>
+      </w:r>
+    </w:p>
+    <w:p>
+      <w:pPr>
+        <w:ind w:left="720"/>
+      </w:pPr>
+      <w:r>
+        <w:rPr>
+          <w:b/>
+          <w:i/>
+        </w:rPr>
+        <w:t>Test</w:t>
+      </w:r>
+      <w:r>
+        <w:t>:</w:t>
+      </w:r>
+    </w:p>
+    <w:p>
+      <w:pPr>
+        <w:ind w:left="720"/>
+      </w:pPr>
+      <w:r>
+        <w:rPr>
+          <w:b/>
+          <w:i/>
+        </w:rPr>
+        <w:t>Prediction</w:t>
+      </w:r>
+      <w:r>
+        <w:t>:</w:t>
+      </w:r>
+    </w:p>
+    <w:p>
+      <w:pPr>
+        <w:ind w:left="720"/>
+      </w:pPr>
+      <w:r>
+        <w:rPr>
+          <w:b/>
+          <w:i/>
+        </w:rPr>
+        <w:t>Result</w:t>
+      </w:r>
+      <w:r>
+        <w:t>:</w:t>
+      </w:r>
+    </w:p>
+    <w:p>
+      <w:pPr>
+        <w:pStyle w:val="Heading3"/>
+        <w:rPr>
+          <w:i w:val="0"/>
+        </w:rPr>
+      </w:pPr>
+      <w:r>
+        <w:rPr>
+          <w:i w:val="0"/>
+        </w:rPr>
+        <w:lastRenderedPageBreak/>
+        <w:t>Hypothesis 3</w:t>
+      </w:r>
+    </w:p>
+    <w:p>
+      <w:pPr>
+        <w:ind w:left="720"/>
+      </w:pPr>
+      <w:r>
+        <w:rPr>
+          <w:b/>
+          <w:i/>
+        </w:rPr>
+        <w:t>Test</w:t>
+      </w:r>
+      <w:r>
+        <w:t>:</w:t>
+      </w:r>
+    </w:p>
+    <w:p>
+      <w:pPr>
+        <w:ind w:left="720"/>
+      </w:pPr>
+      <w:r>
+        <w:rPr>
+          <w:b/>
+          <w:i/>
+        </w:rPr>
+        <w:t>Prediction</w:t>
+      </w:r>
+      <w:r>
+        <w:t>:</w:t>
+      </w:r>
+    </w:p>
+    <w:p>
+      <w:pPr>
+        <w:ind w:left="720"/>
+      </w:pPr>
+      <w:r>
+        <w:rPr>
+          <w:b/>
+          <w:i/>
+        </w:rPr>
+        <w:t>Result</w:t>
+      </w:r>
+      <w:r>
+        <w:t>:</w:t>
+      </w:r>
+    </w:p>
+    <w:p>
+      <w:pPr>
+        <w:pStyle w:val="Heading3"/>
+        <w:rPr>
+          <w:i w:val="0"/>
+        </w:rPr>
+      </w:pPr>
+      <w:r>
+        <w:rPr>
+          <w:i w:val="0"/>
+        </w:rPr>
+        <w:t>Hypothesis 4</w:t>
+      </w:r>
+    </w:p>
+    <w:p>
+      <w:pPr>
+        <w:ind w:left="720"/>
+      </w:pPr>
+      <w:r>
+        <w:rPr>
+          <w:b/>
+          <w:i/>
+        </w:rPr>
+        <w:t>Test</w:t>
+      </w:r>
+      <w:r>
+        <w:t>:</w:t>
+      </w:r>
+    </w:p>
+    <w:p>
+      <w:pPr>
+        <w:ind w:left="720"/>
+      </w:pPr>
+      <w:r>
+        <w:rPr>
+          <w:b/>
+          <w:i/>
+        </w:rPr>
+        <w:t>Prediction</w:t>
+      </w:r>
+      <w:r>
+        <w:t>:</w:t>
+      </w:r>
+    </w:p>
+    <w:p>
+      <w:pPr>
+        <w:ind w:left="720"/>
+      </w:pPr>
+      <w:r>
+        <w:rPr>
+          <w:b/>
+          <w:i/>
+        </w:rPr>
+        <w:t>Result</w:t>
+      </w:r>
+      <w:r>
+        <w:t>:</w:t>
+      </w:r>
+    </w:p>
+    <w:p/>
     <w:p/>
     <w:p/>
     <w:sectPr>

</xml_diff>

<commit_message>
Bug 1 hypothesis 3
</commit_message>
<xml_diff>
--- a/debugging_docs/bug hypothesis.docx
+++ b/debugging_docs/bug hypothesis.docx
@@ -151,8 +151,27 @@
       <w:r>
         <w:t xml:space="preserve"> </w:t>
       </w:r>
-      <w:bookmarkStart w:id="0" w:name="_GoBack"/>
-      <w:bookmarkEnd w:id="0"/>
+      <w:proofErr w:type="spellStart"/>
+      <w:r>
+        <w:t>ServiceCharge</w:t>
+      </w:r>
+      <w:proofErr w:type="spellEnd"/>
+      <w:r>
+        <w:t xml:space="preserve"> method </w:t>
+      </w:r>
+      <w:proofErr w:type="spellStart"/>
+      <w:proofErr w:type="gramStart"/>
+      <w:r>
+        <w:t>getCost</w:t>
+      </w:r>
+      <w:proofErr w:type="spellEnd"/>
+      <w:r>
+        <w:t>(</w:t>
+      </w:r>
+      <w:proofErr w:type="gramEnd"/>
+      <w:r>
+        <w:t>) is returning zero a value</w:t>
+      </w:r>
     </w:p>
     <w:p>
       <w:pPr>
@@ -168,6 +187,29 @@
       <w:r>
         <w:t>:</w:t>
       </w:r>
+      <w:r>
+        <w:t xml:space="preserve"> De-concatenated</w:t>
+      </w:r>
+      <w:r>
+        <w:t xml:space="preserve"> code on line 69 so that </w:t>
+      </w:r>
+      <w:proofErr w:type="spellStart"/>
+      <w:r>
+        <w:t>ServiceCharge</w:t>
+      </w:r>
+      <w:r>
+        <w:t>.getCost</w:t>
+      </w:r>
+      <w:proofErr w:type="spellEnd"/>
+      <w:r>
+        <w:t>() returns to a dedicated variable</w:t>
+      </w:r>
+      <w:r>
+        <w:t xml:space="preserve"> for checking value</w:t>
+      </w:r>
+      <w:r>
+        <w:t>.</w:t>
+      </w:r>
     </w:p>
     <w:p>
       <w:pPr>
@@ -183,6 +225,40 @@
       <w:r>
         <w:t>:</w:t>
       </w:r>
+      <w:r>
+        <w:t xml:space="preserve"> </w:t>
+      </w:r>
+      <w:r>
+        <w:t xml:space="preserve">Debug break on line </w:t>
+      </w:r>
+      <w:r>
+        <w:t>70</w:t>
+      </w:r>
+      <w:r>
+        <w:t xml:space="preserve"> of CheckOutCTL.java shows that variable ‘</w:t>
+      </w:r>
+      <w:r>
+        <w:t>charge</w:t>
+      </w:r>
+      <w:r>
+        <w:t>’ is set as ‘0.00’</w:t>
+      </w:r>
+      <w:r>
+        <w:t xml:space="preserve"> as a result of </w:t>
+      </w:r>
+      <w:proofErr w:type="spellStart"/>
+      <w:r>
+        <w:t>ServiceCharge</w:t>
+      </w:r>
+      <w:r>
+        <w:t>.getCost</w:t>
+      </w:r>
+      <w:proofErr w:type="spellEnd"/>
+      <w:r>
+        <w:t>()</w:t>
+      </w:r>
+      <w:bookmarkStart w:id="0" w:name="_GoBack"/>
+      <w:bookmarkEnd w:id="0"/>
     </w:p>
     <w:p>
       <w:pPr>

</xml_diff>

<commit_message>
Bug 1 hypothesis 4
</commit_message>
<xml_diff>
--- a/debugging_docs/bug hypothesis.docx
+++ b/debugging_docs/bug hypothesis.docx
@@ -229,36 +229,89 @@
         <w:t xml:space="preserve"> </w:t>
       </w:r>
       <w:r>
-        <w:t xml:space="preserve">Debug break on line </w:t>
+        <w:t>A d</w:t>
+      </w:r>
+      <w:r>
+        <w:t xml:space="preserve">ebug break on line </w:t>
       </w:r>
       <w:r>
         <w:t>70</w:t>
       </w:r>
       <w:r>
-        <w:t xml:space="preserve"> of CheckOutCTL.java shows that variable ‘</w:t>
-      </w:r>
-      <w:r>
-        <w:t>charge</w:t>
-      </w:r>
-      <w:r>
-        <w:t>’ is set as ‘0.00’</w:t>
-      </w:r>
-      <w:r>
-        <w:t xml:space="preserve"> as a result of </w:t>
+        <w:t xml:space="preserve"> of CheckOutCTL.java shows that </w:t>
+      </w:r>
+      <w:r>
+        <w:t>element</w:t>
+      </w:r>
+      <w:r>
+        <w:t xml:space="preserve"> ‘</w:t>
+      </w:r>
+      <w:r>
+        <w:t xml:space="preserve">cost’ </w:t>
+      </w:r>
+      <w:r>
+        <w:t>is set as ‘0.0’</w:t>
+      </w:r>
+      <w:r>
+        <w:t xml:space="preserve"> in ‘charges’</w:t>
+      </w:r>
+      <w:r>
+        <w:t xml:space="preserve"> showing the issue lies in </w:t>
       </w:r>
       <w:proofErr w:type="spellStart"/>
       <w:r>
         <w:t>ServiceCharge</w:t>
       </w:r>
-      <w:r>
-        <w:t>.getCost</w:t>
-      </w:r>
       <w:proofErr w:type="spellEnd"/>
       <w:r>
-        <w:t>()</w:t>
-      </w:r>
-      <w:bookmarkStart w:id="0" w:name="_GoBack"/>
-      <w:bookmarkEnd w:id="0"/>
+        <w:t xml:space="preserve"> </w:t>
+      </w:r>
+    </w:p>
+    <w:p>
+      <w:pPr>
+        <w:ind w:left="720"/>
+        <w:jc w:val="center"/>
+      </w:pPr>
+      <w:r>
+        <w:rPr>
+          <w:noProof/>
+        </w:rPr>
+        <w:drawing>
+          <wp:inline distT="0" distB="0" distL="0" distR="0" wp14:anchorId="7F113A22" wp14:editId="7512A2EC">
+            <wp:extent cx="1664862" cy="1813907"/>
+            <wp:effectExtent l="0" t="0" r="0" b="0"/>
+            <wp:docPr id="1" name="Picture 1"/>
+            <wp:cNvGraphicFramePr>
+              <a:graphicFrameLocks xmlns:a="http://schemas.openxmlformats.org/drawingml/2006/main" noChangeAspect="1"/>
+            </wp:cNvGraphicFramePr>
+            <a:graphic xmlns:a="http://schemas.openxmlformats.org/drawingml/2006/main">
+              <a:graphicData uri="http://schemas.openxmlformats.org/drawingml/2006/picture">
+                <pic:pic xmlns:pic="http://schemas.openxmlformats.org/drawingml/2006/picture">
+                  <pic:nvPicPr>
+                    <pic:cNvPr id="1" name=""/>
+                    <pic:cNvPicPr/>
+                  </pic:nvPicPr>
+                  <pic:blipFill>
+                    <a:blip r:embed="rId7"/>
+                    <a:stretch>
+                      <a:fillRect/>
+                    </a:stretch>
+                  </pic:blipFill>
+                  <pic:spPr>
+                    <a:xfrm>
+                      <a:off x="0" y="0"/>
+                      <a:ext cx="1695069" cy="1846818"/>
+                    </a:xfrm>
+                    <a:prstGeom prst="rect">
+                      <a:avLst/>
+                    </a:prstGeom>
+                  </pic:spPr>
+                </pic:pic>
+              </a:graphicData>
+            </a:graphic>
+          </wp:inline>
+        </w:drawing>
+      </w:r>
     </w:p>
     <w:p>
       <w:pPr>
@@ -294,6 +347,26 @@
       <w:r>
         <w:t>:</w:t>
       </w:r>
+      <w:r>
+        <w:t xml:space="preserve"> </w:t>
+      </w:r>
+      <w:r>
+        <w:t>variable ‘</w:t>
+      </w:r>
+      <w:proofErr w:type="gramStart"/>
+      <w:r>
+        <w:t>cost‘ is</w:t>
+      </w:r>
+      <w:proofErr w:type="gramEnd"/>
+      <w:r>
+        <w:t xml:space="preserve"> not being set correctly in </w:t>
+      </w:r>
+      <w:r>
+        <w:t>ServiceCharge</w:t>
+      </w:r>
+      <w:r>
+        <w:t>.java</w:t>
+      </w:r>
     </w:p>
     <w:p>
       <w:pPr>
@@ -309,6 +382,9 @@
       <w:r>
         <w:t>:</w:t>
       </w:r>
+      <w:r>
+        <w:t xml:space="preserve"> the class variable should be set as the same value as the methods incoming argument</w:t>
+      </w:r>
     </w:p>
     <w:p>
       <w:pPr>
@@ -324,6 +400,63 @@
       <w:r>
         <w:t>:</w:t>
       </w:r>
+      <w:r>
+        <w:t xml:space="preserve"> Data being sent into </w:t>
+      </w:r>
+      <w:proofErr w:type="spellStart"/>
+      <w:r>
+        <w:t>ServiceCharge</w:t>
+      </w:r>
+      <w:proofErr w:type="spellEnd"/>
+      <w:r>
+        <w:t xml:space="preserve"> is set to 0.0</w:t>
+      </w:r>
+    </w:p>
+    <w:p>
+      <w:pPr>
+        <w:ind w:left="720"/>
+        <w:jc w:val="center"/>
+      </w:pPr>
+      <w:r>
+        <w:rPr>
+          <w:noProof/>
+        </w:rPr>
+        <w:drawing>
+          <wp:inline distT="0" distB="0" distL="0" distR="0" wp14:anchorId="5C367E41" wp14:editId="4CCBE6FE">
+            <wp:extent cx="1953897" cy="608044"/>
+            <wp:effectExtent l="0" t="0" r="8255" b="1905"/>
+            <wp:docPr id="2" name="Picture 2"/>
+            <wp:cNvGraphicFramePr>
+              <a:graphicFrameLocks xmlns:a="http://schemas.openxmlformats.org/drawingml/2006/main" noChangeAspect="1"/>
+            </wp:cNvGraphicFramePr>
+            <a:graphic xmlns:a="http://schemas.openxmlformats.org/drawingml/2006/main">
+              <a:graphicData uri="http://schemas.openxmlformats.org/drawingml/2006/picture">
+                <pic:pic xmlns:pic="http://schemas.openxmlformats.org/drawingml/2006/picture">
+                  <pic:nvPicPr>
+                    <pic:cNvPr id="1" name=""/>
+                    <pic:cNvPicPr/>
+                  </pic:nvPicPr>
+                  <pic:blipFill>
+                    <a:blip r:embed="rId8"/>
+                    <a:stretch>
+                      <a:fillRect/>
+                    </a:stretch>
+                  </pic:blipFill>
+                  <pic:spPr>
+                    <a:xfrm>
+                      <a:off x="0" y="0"/>
+                      <a:ext cx="2008328" cy="624983"/>
+                    </a:xfrm>
+                    <a:prstGeom prst="rect">
+                      <a:avLst/>
+                    </a:prstGeom>
+                  </pic:spPr>
+                </pic:pic>
+              </a:graphicData>
+            </a:graphic>
+          </wp:inline>
+        </w:drawing>
+      </w:r>
     </w:p>
     <w:p>
       <w:pPr>
@@ -359,6 +492,17 @@
       <w:r>
         <w:t>:</w:t>
       </w:r>
+      <w:r>
+        <w:t xml:space="preserve"> problem in </w:t>
+      </w:r>
+      <w:proofErr w:type="spellStart"/>
+      <w:r>
+        <w:t>Booking.addServiceCharge</w:t>
+      </w:r>
+      <w:proofErr w:type="spellEnd"/>
+      <w:r>
+        <w:t>()</w:t>
+      </w:r>
     </w:p>
     <w:p>
       <w:pPr>
@@ -374,6 +518,34 @@
       <w:r>
         <w:t>:</w:t>
       </w:r>
+      <w:r>
+        <w:t xml:space="preserve"> The data being sent as arguments to </w:t>
+      </w:r>
+      <w:proofErr w:type="spellStart"/>
+      <w:proofErr w:type="gramStart"/>
+      <w:r>
+        <w:t>ServiceCharge</w:t>
+      </w:r>
+      <w:proofErr w:type="spellEnd"/>
+      <w:r>
+        <w:t>.</w:t>
+      </w:r>
+      <w:r>
+        <w:rPr>
+          <w:rFonts w:ascii="Consolas" w:hAnsi="Consolas" w:cs="Consolas"/>
+          <w:color w:val="000000"/>
+          <w:shd w:val="clear" w:color="auto" w:fill="D4D4D4"/>
+          <w:lang w:val="en-AU" w:eastAsia="en-AU"/>
+        </w:rPr>
+        <w:t>add</w:t>
+      </w:r>
+      <w:r>
+        <w:t>(</w:t>
+      </w:r>
+      <w:proofErr w:type="gramEnd"/>
+      <w:r>
+        <w:t>) is insane</w:t>
+      </w:r>
     </w:p>
     <w:p>
       <w:pPr>
@@ -384,11 +556,43 @@
           <w:b/>
           <w:i/>
         </w:rPr>
+        <w:lastRenderedPageBreak/>
         <w:t>Result</w:t>
       </w:r>
       <w:r>
         <w:t>:</w:t>
       </w:r>
+      <w:r>
+        <w:t xml:space="preserve"> </w:t>
+      </w:r>
+      <w:r>
+        <w:t xml:space="preserve">A debug break on line 142 of Booking.java shows that the variable ‘cost‘ that is being passed into </w:t>
+      </w:r>
+      <w:proofErr w:type="spellStart"/>
+      <w:r>
+        <w:t>ServiceCharge</w:t>
+      </w:r>
+      <w:proofErr w:type="spellEnd"/>
+      <w:r>
+        <w:t>.</w:t>
+      </w:r>
+      <w:r>
+        <w:rPr>
+          <w:rFonts w:ascii="Consolas" w:hAnsi="Consolas" w:cs="Consolas"/>
+          <w:color w:val="000000"/>
+          <w:shd w:val="clear" w:color="auto" w:fill="D4D4D4"/>
+          <w:lang w:val="en-AU" w:eastAsia="en-AU"/>
+        </w:rPr>
+        <w:t>add</w:t>
+      </w:r>
+      <w:r>
+        <w:t>()</w:t>
+      </w:r>
+      <w:r>
+        <w:t xml:space="preserve"> is set to 0</w:t>
+      </w:r>
+      <w:bookmarkStart w:id="0" w:name="_GoBack"/>
+      <w:bookmarkEnd w:id="0"/>
     </w:p>
     <w:p/>
     <w:p>
@@ -541,7 +745,6 @@
         <w:rPr>
           <w:i w:val="0"/>
         </w:rPr>
-        <w:lastRenderedPageBreak/>
         <w:t>Hypothesis 3</w:t>
       </w:r>
     </w:p>
@@ -653,10 +856,10 @@
     <w:p/>
     <w:p/>
     <w:sectPr>
-      <w:headerReference w:type="even" r:id="rId7"/>
-      <w:headerReference w:type="default" r:id="rId8"/>
-      <w:footerReference w:type="even" r:id="rId9"/>
-      <w:footerReference w:type="default" r:id="rId10"/>
+      <w:headerReference w:type="even" r:id="rId9"/>
+      <w:headerReference w:type="default" r:id="rId10"/>
+      <w:footerReference w:type="even" r:id="rId11"/>
+      <w:footerReference w:type="default" r:id="rId12"/>
       <w:pgSz w:w="12240" w:h="15840" w:code="1"/>
       <w:pgMar w:top="1800" w:right="1800" w:bottom="1440" w:left="1800" w:header="720" w:footer="720" w:gutter="0"/>
       <w:cols w:space="720"/>

</xml_diff>

<commit_message>
Bug 1 hypothesis 5 & 6
</commit_message>
<xml_diff>
--- a/debugging_docs/bug hypothesis.docx
+++ b/debugging_docs/bug hypothesis.docx
@@ -503,6 +503,9 @@
       <w:r>
         <w:t>()</w:t>
       </w:r>
+      <w:r>
+        <w:t xml:space="preserve"> arguments</w:t>
+      </w:r>
     </w:p>
     <w:p>
       <w:pPr>
@@ -566,7 +569,15 @@
         <w:t xml:space="preserve"> </w:t>
       </w:r>
       <w:r>
-        <w:t xml:space="preserve">A debug break on line 142 of Booking.java shows that the variable ‘cost‘ that is being passed into </w:t>
+        <w:t>A debug break on line 142 of Booking.java shows that the variable ‘</w:t>
+      </w:r>
+      <w:proofErr w:type="gramStart"/>
+      <w:r>
+        <w:t>cost‘ that</w:t>
+      </w:r>
+      <w:proofErr w:type="gramEnd"/>
+      <w:r>
+        <w:t xml:space="preserve"> is being passed into </w:t>
       </w:r>
       <w:proofErr w:type="spellStart"/>
       <w:r>
@@ -577,23 +588,336 @@
         <w:t>.</w:t>
       </w:r>
       <w:r>
-        <w:rPr>
-          <w:rFonts w:ascii="Consolas" w:hAnsi="Consolas" w:cs="Consolas"/>
-          <w:color w:val="000000"/>
-          <w:shd w:val="clear" w:color="auto" w:fill="D4D4D4"/>
-          <w:lang w:val="en-AU" w:eastAsia="en-AU"/>
-        </w:rPr>
+        <w:t xml:space="preserve"> </w:t>
+      </w:r>
+      <w:proofErr w:type="gramStart"/>
+      <w:r>
         <w:t>add</w:t>
       </w:r>
       <w:r>
+        <w:t>(</w:t>
+      </w:r>
+      <w:proofErr w:type="gramEnd"/>
+      <w:r>
+        <w:t>)</w:t>
+      </w:r>
+      <w:r>
+        <w:t xml:space="preserve"> is set to 0</w:t>
+      </w:r>
+    </w:p>
+    <w:p>
+      <w:pPr>
+        <w:pStyle w:val="Heading3"/>
+        <w:rPr>
+          <w:i w:val="0"/>
+        </w:rPr>
+      </w:pPr>
+      <w:r>
+        <w:rPr>
+          <w:i w:val="0"/>
+        </w:rPr>
+        <w:t xml:space="preserve">Hypothesis </w:t>
+      </w:r>
+      <w:r>
+        <w:rPr>
+          <w:i w:val="0"/>
+        </w:rPr>
+        <w:t>5</w:t>
+      </w:r>
+    </w:p>
+    <w:p>
+      <w:pPr>
+        <w:ind w:left="720"/>
+      </w:pPr>
+      <w:r>
+        <w:rPr>
+          <w:b/>
+          <w:i/>
+        </w:rPr>
+        <w:t>Test</w:t>
+      </w:r>
+      <w:r>
+        <w:t>:</w:t>
+      </w:r>
+      <w:r>
+        <w:t xml:space="preserve"> problem in </w:t>
+      </w:r>
+      <w:proofErr w:type="spellStart"/>
+      <w:r>
+        <w:t>Booking.addServiceCharge</w:t>
+      </w:r>
+      <w:proofErr w:type="spellEnd"/>
+      <w:r>
         <w:t>()</w:t>
       </w:r>
       <w:r>
-        <w:t xml:space="preserve"> is set to 0</w:t>
+        <w:t xml:space="preserve"> </w:t>
+      </w:r>
+      <w:r>
+        <w:t>arguments</w:t>
+      </w:r>
+    </w:p>
+    <w:p>
+      <w:pPr>
+        <w:ind w:left="720"/>
+      </w:pPr>
+      <w:r>
+        <w:rPr>
+          <w:b/>
+          <w:i/>
+        </w:rPr>
+        <w:t>Prediction</w:t>
+      </w:r>
+      <w:r>
+        <w:t>:</w:t>
+      </w:r>
+      <w:r>
+        <w:t xml:space="preserve"> The data being sent </w:t>
+      </w:r>
+      <w:r>
+        <w:t>into</w:t>
+      </w:r>
+      <w:r>
+        <w:t xml:space="preserve"> arguments to </w:t>
+      </w:r>
+      <w:proofErr w:type="gramStart"/>
+      <w:r>
+        <w:t>Booking</w:t>
+      </w:r>
+      <w:proofErr w:type="gramEnd"/>
+      <w:r>
+        <w:t>.</w:t>
+      </w:r>
+      <w:r>
+        <w:t xml:space="preserve"> </w:t>
+      </w:r>
+      <w:proofErr w:type="spellStart"/>
+      <w:proofErr w:type="gramStart"/>
+      <w:r>
+        <w:t>addServiceCharge</w:t>
+      </w:r>
+      <w:proofErr w:type="spellEnd"/>
+      <w:r>
+        <w:t>(</w:t>
+      </w:r>
+      <w:proofErr w:type="gramEnd"/>
+      <w:r>
+        <w:t>) is insane</w:t>
       </w:r>
       <w:bookmarkStart w:id="0" w:name="_GoBack"/>
       <w:bookmarkEnd w:id="0"/>
     </w:p>
+    <w:p>
+      <w:pPr>
+        <w:ind w:left="720"/>
+      </w:pPr>
+      <w:r>
+        <w:rPr>
+          <w:b/>
+          <w:i/>
+        </w:rPr>
+        <w:t>Result</w:t>
+      </w:r>
+      <w:r>
+        <w:t>:</w:t>
+      </w:r>
+      <w:r>
+        <w:t xml:space="preserve"> A debug break on line 142 of Booking.java shows that the </w:t>
+      </w:r>
+      <w:r>
+        <w:t>argument ‘</w:t>
+      </w:r>
+      <w:proofErr w:type="spellStart"/>
+      <w:r>
+        <w:t>cosst</w:t>
+      </w:r>
+      <w:proofErr w:type="spellEnd"/>
+      <w:r>
+        <w:t xml:space="preserve">’ is set to the correct value. </w:t>
+      </w:r>
+    </w:p>
+    <w:p>
+      <w:pPr>
+        <w:ind w:left="720"/>
+        <w:jc w:val="center"/>
+      </w:pPr>
+      <w:r>
+        <w:rPr>
+          <w:noProof/>
+        </w:rPr>
+        <w:drawing>
+          <wp:inline distT="0" distB="0" distL="0" distR="0" wp14:anchorId="1BFCAFB8" wp14:editId="0AB130B9">
+            <wp:extent cx="1971768" cy="580831"/>
+            <wp:effectExtent l="0" t="0" r="0" b="0"/>
+            <wp:docPr id="3" name="Picture 3"/>
+            <wp:cNvGraphicFramePr>
+              <a:graphicFrameLocks xmlns:a="http://schemas.openxmlformats.org/drawingml/2006/main" noChangeAspect="1"/>
+            </wp:cNvGraphicFramePr>
+            <a:graphic xmlns:a="http://schemas.openxmlformats.org/drawingml/2006/main">
+              <a:graphicData uri="http://schemas.openxmlformats.org/drawingml/2006/picture">
+                <pic:pic xmlns:pic="http://schemas.openxmlformats.org/drawingml/2006/picture">
+                  <pic:nvPicPr>
+                    <pic:cNvPr id="1" name=""/>
+                    <pic:cNvPicPr/>
+                  </pic:nvPicPr>
+                  <pic:blipFill>
+                    <a:blip r:embed="rId9"/>
+                    <a:stretch>
+                      <a:fillRect/>
+                    </a:stretch>
+                  </pic:blipFill>
+                  <pic:spPr>
+                    <a:xfrm>
+                      <a:off x="0" y="0"/>
+                      <a:ext cx="2085400" cy="614304"/>
+                    </a:xfrm>
+                    <a:prstGeom prst="rect">
+                      <a:avLst/>
+                    </a:prstGeom>
+                  </pic:spPr>
+                </pic:pic>
+              </a:graphicData>
+            </a:graphic>
+          </wp:inline>
+        </w:drawing>
+      </w:r>
+    </w:p>
+    <w:p>
+      <w:pPr>
+        <w:pStyle w:val="Heading3"/>
+        <w:rPr>
+          <w:i w:val="0"/>
+        </w:rPr>
+      </w:pPr>
+      <w:r>
+        <w:rPr>
+          <w:i w:val="0"/>
+        </w:rPr>
+        <w:t xml:space="preserve">Hypothesis </w:t>
+      </w:r>
+      <w:r>
+        <w:rPr>
+          <w:i w:val="0"/>
+        </w:rPr>
+        <w:t>6</w:t>
+      </w:r>
+    </w:p>
+    <w:p>
+      <w:pPr>
+        <w:ind w:left="720"/>
+      </w:pPr>
+      <w:r>
+        <w:rPr>
+          <w:b/>
+          <w:i/>
+        </w:rPr>
+        <w:t>Test</w:t>
+      </w:r>
+      <w:r>
+        <w:t>:</w:t>
+      </w:r>
+      <w:r>
+        <w:t xml:space="preserve"> </w:t>
+      </w:r>
+      <w:proofErr w:type="spellStart"/>
+      <w:r>
+        <w:t>Booking.addServiceCharge</w:t>
+      </w:r>
+      <w:proofErr w:type="spellEnd"/>
+      <w:r>
+        <w:t xml:space="preserve">() </w:t>
+      </w:r>
+      <w:r>
+        <w:t xml:space="preserve">is passing the wrong variable to the </w:t>
+      </w:r>
+      <w:proofErr w:type="spellStart"/>
+      <w:proofErr w:type="gramStart"/>
+      <w:r>
+        <w:t>ServiceCharge</w:t>
+      </w:r>
+      <w:r>
+        <w:t>.add</w:t>
+      </w:r>
+      <w:proofErr w:type="spellEnd"/>
+      <w:r>
+        <w:t>(</w:t>
+      </w:r>
+      <w:proofErr w:type="gramEnd"/>
+      <w:r>
+        <w:t>) method</w:t>
+      </w:r>
+    </w:p>
+    <w:p>
+      <w:pPr>
+        <w:ind w:left="720"/>
+      </w:pPr>
+      <w:r>
+        <w:rPr>
+          <w:b/>
+          <w:i/>
+        </w:rPr>
+        <w:t>Prediction</w:t>
+      </w:r>
+      <w:r>
+        <w:t>:</w:t>
+      </w:r>
+      <w:r>
+        <w:t xml:space="preserve"> The </w:t>
+      </w:r>
+      <w:r>
+        <w:t xml:space="preserve">method is passing the class </w:t>
+      </w:r>
+      <w:r>
+        <w:t xml:space="preserve">data </w:t>
+      </w:r>
+      <w:r>
+        <w:t>instead of the method arguments</w:t>
+      </w:r>
+      <w:r>
+        <w:t>.</w:t>
+      </w:r>
+      <w:r>
+        <w:t xml:space="preserve"> </w:t>
+      </w:r>
+    </w:p>
+    <w:p>
+      <w:pPr>
+        <w:ind w:left="720"/>
+      </w:pPr>
+      <w:r>
+        <w:rPr>
+          <w:b/>
+          <w:i/>
+        </w:rPr>
+        <w:t>Result</w:t>
+      </w:r>
+      <w:r>
+        <w:t>:</w:t>
+      </w:r>
+      <w:r>
+        <w:t xml:space="preserve"> A debug break on line 142 of Booking.java shows that </w:t>
+      </w:r>
+      <w:r>
+        <w:t xml:space="preserve">changing the </w:t>
+      </w:r>
+      <w:r>
+        <w:t>argument ‘</w:t>
+      </w:r>
+      <w:proofErr w:type="spellStart"/>
+      <w:r>
+        <w:t>cosst</w:t>
+      </w:r>
+      <w:proofErr w:type="spellEnd"/>
+      <w:r>
+        <w:t xml:space="preserve">’ </w:t>
+      </w:r>
+      <w:r>
+        <w:t xml:space="preserve">to ‘cost’ will pass the </w:t>
+      </w:r>
+      <w:r>
+        <w:t xml:space="preserve">correct value. </w:t>
+      </w:r>
+    </w:p>
     <w:p/>
     <w:p>
       <w:pPr>
@@ -846,6 +1170,7 @@
           <w:b/>
           <w:i/>
         </w:rPr>
+        <w:lastRenderedPageBreak/>
         <w:t>Result</w:t>
       </w:r>
       <w:r>
@@ -856,10 +1181,10 @@
     <w:p/>
     <w:p/>
     <w:sectPr>
-      <w:headerReference w:type="even" r:id="rId9"/>
-      <w:headerReference w:type="default" r:id="rId10"/>
-      <w:footerReference w:type="even" r:id="rId11"/>
-      <w:footerReference w:type="default" r:id="rId12"/>
+      <w:headerReference w:type="even" r:id="rId10"/>
+      <w:headerReference w:type="default" r:id="rId11"/>
+      <w:footerReference w:type="even" r:id="rId12"/>
+      <w:footerReference w:type="default" r:id="rId13"/>
       <w:pgSz w:w="12240" w:h="15840" w:code="1"/>
       <w:pgMar w:top="1800" w:right="1800" w:bottom="1440" w:left="1800" w:header="720" w:footer="720" w:gutter="0"/>
       <w:cols w:space="720"/>

</xml_diff>

<commit_message>
Bug 1 hypothesis 5 & 6 word doc clean up
</commit_message>
<xml_diff>
--- a/debugging_docs/bug hypothesis.docx
+++ b/debugging_docs/bug hypothesis.docx
@@ -84,13 +84,8 @@
       <w:r>
         <w:t xml:space="preserve"> variable ‘total’ is correct value but Double to string conversion for </w:t>
       </w:r>
-      <w:proofErr w:type="spellStart"/>
-      <w:r>
-        <w:t>chargeStr</w:t>
-      </w:r>
-      <w:proofErr w:type="spellEnd"/>
-      <w:r>
-        <w:t xml:space="preserve"> </w:t>
+      <w:r>
+        <w:t xml:space="preserve">chargeStr </w:t>
       </w:r>
       <w:r>
         <w:t>doesn’t work</w:t>
@@ -151,26 +146,11 @@
       <w:r>
         <w:t xml:space="preserve"> </w:t>
       </w:r>
-      <w:proofErr w:type="spellStart"/>
       <w:r>
         <w:t>ServiceCharge</w:t>
       </w:r>
-      <w:proofErr w:type="spellEnd"/>
-      <w:r>
-        <w:t xml:space="preserve"> method </w:t>
-      </w:r>
-      <w:proofErr w:type="spellStart"/>
-      <w:proofErr w:type="gramStart"/>
-      <w:r>
-        <w:t>getCost</w:t>
-      </w:r>
-      <w:proofErr w:type="spellEnd"/>
-      <w:r>
-        <w:t>(</w:t>
-      </w:r>
-      <w:proofErr w:type="gramEnd"/>
-      <w:r>
-        <w:t>) is returning zero a value</w:t>
+      <w:r>
+        <w:t xml:space="preserve"> method getCost() is returning zero a value</w:t>
       </w:r>
     </w:p>
     <w:p>
@@ -193,16 +173,11 @@
       <w:r>
         <w:t xml:space="preserve"> code on line 69 so that </w:t>
       </w:r>
-      <w:proofErr w:type="spellStart"/>
       <w:r>
         <w:t>ServiceCharge</w:t>
       </w:r>
       <w:r>
-        <w:t>.getCost</w:t>
-      </w:r>
-      <w:proofErr w:type="spellEnd"/>
-      <w:r>
-        <w:t>() returns to a dedicated variable</w:t>
+        <w:t>.getCost() returns to a dedicated variable</w:t>
       </w:r>
       <w:r>
         <w:t xml:space="preserve"> for checking value</w:t>
@@ -256,15 +231,7 @@
         <w:t xml:space="preserve"> in ‘charges’</w:t>
       </w:r>
       <w:r>
-        <w:t xml:space="preserve"> showing the issue lies in </w:t>
-      </w:r>
-      <w:proofErr w:type="spellStart"/>
-      <w:r>
-        <w:t>ServiceCharge</w:t>
-      </w:r>
-      <w:proofErr w:type="spellEnd"/>
-      <w:r>
-        <w:t xml:space="preserve"> </w:t>
+        <w:t xml:space="preserve"> showing the issue lies in ServiceCharge </w:t>
       </w:r>
     </w:p>
     <w:p>
@@ -351,15 +318,7 @@
         <w:t xml:space="preserve"> </w:t>
       </w:r>
       <w:r>
-        <w:t>variable ‘</w:t>
-      </w:r>
-      <w:proofErr w:type="gramStart"/>
-      <w:r>
-        <w:t>cost‘ is</w:t>
-      </w:r>
-      <w:proofErr w:type="gramEnd"/>
-      <w:r>
-        <w:t xml:space="preserve"> not being set correctly in </w:t>
+        <w:t xml:space="preserve">variable ‘cost‘ is not being set correctly in </w:t>
       </w:r>
       <w:r>
         <w:t>ServiceCharge</w:t>
@@ -403,11 +362,9 @@
       <w:r>
         <w:t xml:space="preserve"> Data being sent into </w:t>
       </w:r>
-      <w:proofErr w:type="spellStart"/>
       <w:r>
         <w:t>ServiceCharge</w:t>
       </w:r>
-      <w:proofErr w:type="spellEnd"/>
       <w:r>
         <w:t xml:space="preserve"> is set to 0.0</w:t>
       </w:r>
@@ -495,16 +452,11 @@
       <w:r>
         <w:t xml:space="preserve"> problem in </w:t>
       </w:r>
-      <w:proofErr w:type="spellStart"/>
       <w:r>
         <w:t>Booking.addServiceCharge</w:t>
       </w:r>
-      <w:proofErr w:type="spellEnd"/>
       <w:r>
         <w:t>()</w:t>
-      </w:r>
-      <w:r>
-        <w:t xml:space="preserve"> arguments</w:t>
       </w:r>
     </w:p>
     <w:p>
@@ -524,12 +476,9 @@
       <w:r>
         <w:t xml:space="preserve"> The data being sent as arguments to </w:t>
       </w:r>
-      <w:proofErr w:type="spellStart"/>
-      <w:proofErr w:type="gramStart"/>
       <w:r>
         <w:t>ServiceCharge</w:t>
       </w:r>
-      <w:proofErr w:type="spellEnd"/>
       <w:r>
         <w:t>.</w:t>
       </w:r>
@@ -543,11 +492,7 @@
         <w:t>add</w:t>
       </w:r>
       <w:r>
-        <w:t>(</w:t>
-      </w:r>
-      <w:proofErr w:type="gramEnd"/>
-      <w:r>
-        <w:t>) is insane</w:t>
+        <w:t>() is insane</w:t>
       </w:r>
     </w:p>
     <w:p>
@@ -569,37 +514,19 @@
         <w:t xml:space="preserve"> </w:t>
       </w:r>
       <w:r>
-        <w:t>A debug break on line 142 of Booking.java shows that the variable ‘</w:t>
-      </w:r>
-      <w:proofErr w:type="gramStart"/>
-      <w:r>
-        <w:t>cost‘ that</w:t>
-      </w:r>
-      <w:proofErr w:type="gramEnd"/>
-      <w:r>
-        <w:t xml:space="preserve"> is being passed into </w:t>
-      </w:r>
-      <w:proofErr w:type="spellStart"/>
-      <w:r>
-        <w:t>ServiceCharge</w:t>
-      </w:r>
-      <w:proofErr w:type="spellEnd"/>
-      <w:r>
-        <w:t>.</w:t>
+        <w:t xml:space="preserve">A debug break on line 142 of Booking.java shows that the variable ‘cost‘ that is being passed into </w:t>
+      </w:r>
+      <w:r>
+        <w:t>ServiceCharge.</w:t>
       </w:r>
       <w:r>
         <w:t xml:space="preserve"> </w:t>
       </w:r>
-      <w:proofErr w:type="gramStart"/>
       <w:r>
         <w:t>add</w:t>
       </w:r>
       <w:r>
-        <w:t>(</w:t>
-      </w:r>
-      <w:proofErr w:type="gramEnd"/>
-      <w:r>
-        <w:t>)</w:t>
+        <w:t>()</w:t>
       </w:r>
       <w:r>
         <w:t xml:space="preserve"> is set to 0</w:t>
@@ -642,11 +569,9 @@
       <w:r>
         <w:t xml:space="preserve"> problem in </w:t>
       </w:r>
-      <w:proofErr w:type="spellStart"/>
       <w:r>
         <w:t>Booking.addServiceCharge</w:t>
       </w:r>
-      <w:proofErr w:type="spellEnd"/>
       <w:r>
         <w:t>()</w:t>
       </w:r>
@@ -680,32 +605,18 @@
       <w:r>
         <w:t xml:space="preserve"> arguments to </w:t>
       </w:r>
-      <w:proofErr w:type="gramStart"/>
       <w:r>
         <w:t>Booking</w:t>
       </w:r>
-      <w:proofErr w:type="gramEnd"/>
       <w:r>
         <w:t>.</w:t>
       </w:r>
       <w:r>
-        <w:t xml:space="preserve"> </w:t>
-      </w:r>
-      <w:proofErr w:type="spellStart"/>
-      <w:proofErr w:type="gramStart"/>
-      <w:r>
         <w:t>addServiceCharge</w:t>
       </w:r>
-      <w:proofErr w:type="spellEnd"/>
-      <w:r>
-        <w:t>(</w:t>
-      </w:r>
-      <w:proofErr w:type="gramEnd"/>
-      <w:r>
-        <w:t>) is insane</w:t>
-      </w:r>
-      <w:bookmarkStart w:id="0" w:name="_GoBack"/>
-      <w:bookmarkEnd w:id="0"/>
+      <w:r>
+        <w:t>() is insane</w:t>
+      </w:r>
     </w:p>
     <w:p>
       <w:pPr>
@@ -725,15 +636,7 @@
         <w:t xml:space="preserve"> A debug break on line 142 of Booking.java shows that the </w:t>
       </w:r>
       <w:r>
-        <w:t>argument ‘</w:t>
-      </w:r>
-      <w:proofErr w:type="spellStart"/>
-      <w:r>
-        <w:t>cosst</w:t>
-      </w:r>
-      <w:proofErr w:type="spellEnd"/>
-      <w:r>
-        <w:t xml:space="preserve">’ is set to the correct value. </w:t>
+        <w:t xml:space="preserve">argument ‘cosst’ is set to the correct value. </w:t>
       </w:r>
     </w:p>
     <w:p>
@@ -819,32 +722,20 @@
       <w:r>
         <w:t xml:space="preserve"> </w:t>
       </w:r>
-      <w:proofErr w:type="spellStart"/>
       <w:r>
         <w:t>Booking.addServiceCharge</w:t>
       </w:r>
-      <w:proofErr w:type="spellEnd"/>
       <w:r>
         <w:t xml:space="preserve">() </w:t>
       </w:r>
       <w:r>
         <w:t xml:space="preserve">is passing the wrong variable to the </w:t>
       </w:r>
-      <w:proofErr w:type="spellStart"/>
-      <w:proofErr w:type="gramStart"/>
       <w:r>
         <w:t>ServiceCharge</w:t>
       </w:r>
       <w:r>
-        <w:t>.add</w:t>
-      </w:r>
-      <w:proofErr w:type="spellEnd"/>
-      <w:r>
-        <w:t>(</w:t>
-      </w:r>
-      <w:proofErr w:type="gramEnd"/>
-      <w:r>
-        <w:t>) method</w:t>
+        <w:t>.add() method</w:t>
       </w:r>
     </w:p>
     <w:p>
@@ -871,10 +762,10 @@
         <w:t xml:space="preserve">data </w:t>
       </w:r>
       <w:r>
-        <w:t>instead of the method arguments</w:t>
-      </w:r>
-      <w:r>
-        <w:t>.</w:t>
+        <w:t>instead of the method</w:t>
+      </w:r>
+      <w:r>
+        <w:t>’s argument</w:t>
       </w:r>
       <w:r>
         <w:t xml:space="preserve"> </w:t>
@@ -901,21 +792,24 @@
         <w:t xml:space="preserve">changing the </w:t>
       </w:r>
       <w:r>
-        <w:t>argument ‘</w:t>
-      </w:r>
-      <w:proofErr w:type="spellStart"/>
-      <w:r>
-        <w:t>cosst</w:t>
-      </w:r>
-      <w:proofErr w:type="spellEnd"/>
-      <w:r>
-        <w:t xml:space="preserve">’ </w:t>
-      </w:r>
-      <w:r>
-        <w:t xml:space="preserve">to ‘cost’ will pass the </w:t>
-      </w:r>
-      <w:r>
-        <w:t xml:space="preserve">correct value. </w:t>
+        <w:t xml:space="preserve">argument ‘cosst’ </w:t>
+      </w:r>
+      <w:r>
+        <w:t xml:space="preserve">to ‘cost’ will </w:t>
+      </w:r>
+      <w:r>
+        <w:t xml:space="preserve">now </w:t>
+      </w:r>
+      <w:bookmarkStart w:id="0" w:name="_GoBack"/>
+      <w:bookmarkEnd w:id="0"/>
+      <w:r>
+        <w:t xml:space="preserve">pass the </w:t>
+      </w:r>
+      <w:r>
+        <w:t>correct value</w:t>
+      </w:r>
+      <w:r>
+        <w:t xml:space="preserve"> </w:t>
       </w:r>
     </w:p>
     <w:p/>
@@ -1525,17 +1419,8 @@
         <w:b/>
         <w:sz w:val="16"/>
       </w:rPr>
-      <w:t xml:space="preserve">Ian </w:t>
+      <w:t>Ian Blott</w:t>
     </w:r>
-    <w:proofErr w:type="spellStart"/>
-    <w:r>
-      <w:rPr>
-        <w:b/>
-        <w:sz w:val="16"/>
-      </w:rPr>
-      <w:t>Blott</w:t>
-    </w:r>
-    <w:proofErr w:type="spellEnd"/>
   </w:p>
 </w:ftr>
 </file>
@@ -1624,18 +1509,8 @@
         <w:bCs/>
         <w:sz w:val="24"/>
       </w:rPr>
-      <w:t xml:space="preserve">Ian </w:t>
+      <w:t>Ian Blott</w:t>
     </w:r>
-    <w:proofErr w:type="spellStart"/>
-    <w:r>
-      <w:rPr>
-        <w:b/>
-        <w:bCs/>
-        <w:sz w:val="24"/>
-      </w:rPr>
-      <w:t>Blott</w:t>
-    </w:r>
-    <w:proofErr w:type="spellEnd"/>
   </w:p>
   <w:p>
     <w:pPr>

</xml_diff>

<commit_message>
bug 2: hypothesis 1
</commit_message>
<xml_diff>
--- a/debugging_docs/bug hypothesis.docx
+++ b/debugging_docs/bug hypothesis.docx
@@ -90,10 +90,7 @@
       </w:r>
       <w:proofErr w:type="spellEnd"/>
       <w:r>
-        <w:t xml:space="preserve"> </w:t>
-      </w:r>
-      <w:r>
-        <w:t>doesn’t work</w:t>
+        <w:t xml:space="preserve"> doesn’t work</w:t>
       </w:r>
     </w:p>
     <w:p>
@@ -125,13 +122,7 @@
         <w:rPr>
           <w:i w:val="0"/>
         </w:rPr>
-        <w:t xml:space="preserve">Hypothesis </w:t>
-      </w:r>
-      <w:r>
-        <w:rPr>
-          <w:i w:val="0"/>
-        </w:rPr>
-        <w:t>2</w:t>
+        <w:t>Hypothesis 2</w:t>
       </w:r>
     </w:p>
     <w:p>
@@ -232,13 +223,7 @@
         <w:t>A d</w:t>
       </w:r>
       <w:r>
-        <w:t xml:space="preserve">ebug break on line </w:t>
-      </w:r>
-      <w:r>
-        <w:t>70</w:t>
-      </w:r>
-      <w:r>
-        <w:t xml:space="preserve"> of CheckOutCTL.java shows that </w:t>
+        <w:t xml:space="preserve">ebug break on line 70 of CheckOutCTL.java shows that </w:t>
       </w:r>
       <w:r>
         <w:t>element</w:t>
@@ -247,13 +232,7 @@
         <w:t xml:space="preserve"> ‘</w:t>
       </w:r>
       <w:r>
-        <w:t xml:space="preserve">cost’ </w:t>
-      </w:r>
-      <w:r>
-        <w:t>is set as ‘0.0’</w:t>
-      </w:r>
-      <w:r>
-        <w:t xml:space="preserve"> in ‘charges’</w:t>
+        <w:t>cost’ is set as ‘0.0’ in ‘charges’</w:t>
       </w:r>
       <w:r>
         <w:t xml:space="preserve"> showing the issue lies in </w:t>
@@ -324,13 +303,7 @@
         <w:rPr>
           <w:i w:val="0"/>
         </w:rPr>
-        <w:t xml:space="preserve">Hypothesis </w:t>
-      </w:r>
-      <w:r>
-        <w:rPr>
-          <w:i w:val="0"/>
-        </w:rPr>
-        <w:t>3</w:t>
+        <w:t>Hypothesis 3</w:t>
       </w:r>
     </w:p>
     <w:p>
@@ -359,13 +332,7 @@
       </w:r>
       <w:proofErr w:type="gramEnd"/>
       <w:r>
-        <w:t xml:space="preserve"> not being set correctly in </w:t>
-      </w:r>
-      <w:r>
-        <w:t>ServiceCharge</w:t>
-      </w:r>
-      <w:r>
-        <w:t>.java</w:t>
+        <w:t xml:space="preserve"> not being set correctly in ServiceCharge.java</w:t>
       </w:r>
     </w:p>
     <w:p>
@@ -469,13 +436,7 @@
         <w:rPr>
           <w:i w:val="0"/>
         </w:rPr>
-        <w:t xml:space="preserve">Hypothesis </w:t>
-      </w:r>
-      <w:r>
-        <w:rPr>
-          <w:i w:val="0"/>
-        </w:rPr>
-        <w:t>4</w:t>
+        <w:t>Hypothesis 4</w:t>
       </w:r>
     </w:p>
     <w:p>
@@ -596,10 +557,7 @@
       </w:r>
       <w:proofErr w:type="gramEnd"/>
       <w:r>
-        <w:t>)</w:t>
-      </w:r>
-      <w:r>
-        <w:t xml:space="preserve"> is set to 0</w:t>
+        <w:t>) is set to 0</w:t>
       </w:r>
     </w:p>
     <w:p>
@@ -645,13 +603,7 @@
       </w:r>
       <w:proofErr w:type="spellEnd"/>
       <w:r>
-        <w:t>()</w:t>
-      </w:r>
-      <w:r>
-        <w:t xml:space="preserve"> </w:t>
-      </w:r>
-      <w:r>
-        <w:t>arguments</w:t>
+        <w:t>() arguments</w:t>
       </w:r>
     </w:p>
     <w:p>
@@ -669,13 +621,7 @@
         <w:t>:</w:t>
       </w:r>
       <w:r>
-        <w:t xml:space="preserve"> The data being sent </w:t>
-      </w:r>
-      <w:r>
-        <w:t>into</w:t>
-      </w:r>
-      <w:r>
-        <w:t xml:space="preserve"> arguments to </w:t>
+        <w:t xml:space="preserve"> The data being sent into arguments to </w:t>
       </w:r>
       <w:proofErr w:type="spellStart"/>
       <w:proofErr w:type="gramStart"/>
@@ -709,10 +655,7 @@
         <w:t>:</w:t>
       </w:r>
       <w:r>
-        <w:t xml:space="preserve"> A debug break on line 142 of Booking.java shows that the </w:t>
-      </w:r>
-      <w:r>
-        <w:t>argument ‘</w:t>
+        <w:t xml:space="preserve"> A debug break on line 142 of Booking.java shows that the argument ‘</w:t>
       </w:r>
       <w:proofErr w:type="spellStart"/>
       <w:r>
@@ -812,10 +755,7 @@
       </w:r>
       <w:proofErr w:type="spellEnd"/>
       <w:r>
-        <w:t xml:space="preserve">() </w:t>
-      </w:r>
-      <w:r>
-        <w:t xml:space="preserve">is passing the wrong variable to the </w:t>
+        <w:t xml:space="preserve">() is passing the wrong variable to the </w:t>
       </w:r>
       <w:proofErr w:type="spellStart"/>
       <w:proofErr w:type="gramStart"/>
@@ -849,19 +789,13 @@
         <w:t>:</w:t>
       </w:r>
       <w:r>
-        <w:t xml:space="preserve"> The </w:t>
-      </w:r>
-      <w:r>
-        <w:t xml:space="preserve">method is passing the class </w:t>
+        <w:t xml:space="preserve"> The method is passing the class </w:t>
       </w:r>
       <w:r>
         <w:t xml:space="preserve">variable </w:t>
       </w:r>
       <w:r>
-        <w:t xml:space="preserve">data </w:t>
-      </w:r>
-      <w:r>
-        <w:t>instead of the method</w:t>
+        <w:t>data instead of the method</w:t>
       </w:r>
       <w:r>
         <w:t>’s argument</w:t>
@@ -885,13 +819,7 @@
         <w:t>:</w:t>
       </w:r>
       <w:r>
-        <w:t xml:space="preserve"> A debug break on line 142 of Booking.java shows that </w:t>
-      </w:r>
-      <w:r>
-        <w:t xml:space="preserve">changing the </w:t>
-      </w:r>
-      <w:r>
-        <w:t>argument ‘</w:t>
+        <w:t xml:space="preserve"> A debug break on line 142 of Booking.java shows that changing the argument ‘</w:t>
       </w:r>
       <w:proofErr w:type="spellStart"/>
       <w:r>
@@ -899,10 +827,7 @@
       </w:r>
       <w:proofErr w:type="spellEnd"/>
       <w:r>
-        <w:t xml:space="preserve">’ </w:t>
-      </w:r>
-      <w:r>
-        <w:t xml:space="preserve">to ‘cost’ will </w:t>
+        <w:t xml:space="preserve">’ to ‘cost’ will </w:t>
       </w:r>
       <w:r>
         <w:t xml:space="preserve">now </w:t>
@@ -965,6 +890,18 @@
     </w:p>
     <w:p>
       <w:pPr>
+        <w:spacing w:before="0"/>
+        <w:rPr>
+          <w:b/>
+          <w:sz w:val="28"/>
+        </w:rPr>
+      </w:pPr>
+      <w:r>
+        <w:br w:type="page"/>
+      </w:r>
+    </w:p>
+    <w:p>
+      <w:pPr>
         <w:pStyle w:val="Heading2"/>
         <w:rPr>
           <w:b w:val="0"/>
@@ -973,6 +910,7 @@
         </w:rPr>
       </w:pPr>
       <w:r>
+        <w:lastRenderedPageBreak/>
         <w:t xml:space="preserve">Bug 2: </w:t>
       </w:r>
       <w:r>
@@ -997,11 +935,176 @@
         </w:rPr>
         <w:t>Hypothesis 1</w:t>
       </w:r>
+    </w:p>
+    <w:p>
+      <w:pPr>
+        <w:ind w:left="720"/>
+      </w:pPr>
+      <w:r>
+        <w:rPr>
+          <w:b/>
+          <w:i/>
+        </w:rPr>
+        <w:t>Test</w:t>
+      </w:r>
+      <w:r>
+        <w:t>:</w:t>
+      </w:r>
+      <w:r>
+        <w:t xml:space="preserve"> Search for active </w:t>
+      </w:r>
+      <w:r>
+        <w:t xml:space="preserve">Booking is comparing insane data in </w:t>
+      </w:r>
+      <w:proofErr w:type="spellStart"/>
+      <w:r>
+        <w:t>RecordServiceCTL</w:t>
+      </w:r>
+      <w:proofErr w:type="spellEnd"/>
+      <w:r>
+        <w:t>.</w:t>
+      </w:r>
+      <w:r>
+        <w:t xml:space="preserve"> </w:t>
+      </w:r>
+      <w:proofErr w:type="spellStart"/>
+      <w:proofErr w:type="gramStart"/>
+      <w:r>
+        <w:t>roomNumberEntered</w:t>
+      </w:r>
+      <w:proofErr w:type="spellEnd"/>
+      <w:r>
+        <w:t>(</w:t>
+      </w:r>
+      <w:proofErr w:type="gramEnd"/>
+      <w:r>
+        <w:t>)</w:t>
+      </w:r>
+    </w:p>
+    <w:p>
+      <w:pPr>
+        <w:ind w:left="720"/>
+      </w:pPr>
+      <w:r>
+        <w:rPr>
+          <w:b/>
+          <w:i/>
+        </w:rPr>
+        <w:t>Prediction</w:t>
+      </w:r>
+      <w:r>
+        <w:t>:</w:t>
+      </w:r>
+      <w:r>
+        <w:t xml:space="preserve"> Value for </w:t>
+      </w:r>
+      <w:proofErr w:type="spellStart"/>
+      <w:r>
+        <w:t>roomNumber</w:t>
+      </w:r>
+      <w:proofErr w:type="spellEnd"/>
+      <w:r>
+        <w:t xml:space="preserve"> is insane and causes a false positive from </w:t>
+      </w:r>
+      <w:proofErr w:type="spellStart"/>
+      <w:proofErr w:type="gramStart"/>
+      <w:r>
+        <w:t>hotel.findActiveBookingByRoomId</w:t>
+      </w:r>
+      <w:proofErr w:type="spellEnd"/>
+      <w:proofErr w:type="gramEnd"/>
+      <w:r>
+        <w:t>(</w:t>
+      </w:r>
+      <w:r>
+        <w:t>)</w:t>
+      </w:r>
+    </w:p>
+    <w:p>
+      <w:pPr>
+        <w:ind w:left="720"/>
+      </w:pPr>
+      <w:r>
+        <w:rPr>
+          <w:b/>
+          <w:i/>
+        </w:rPr>
+        <w:t>Result</w:t>
+      </w:r>
+      <w:r>
+        <w:t>:</w:t>
+      </w:r>
+      <w:r>
+        <w:t xml:space="preserve"> Room number is sane</w:t>
+      </w:r>
+    </w:p>
+    <w:p>
+      <w:pPr>
+        <w:ind w:left="720"/>
+        <w:jc w:val="center"/>
+      </w:pPr>
       <w:bookmarkStart w:id="0" w:name="_GoBack"/>
       <w:bookmarkEnd w:id="0"/>
+      <w:r>
+        <w:br/>
+      </w:r>
+      <w:r>
+        <w:rPr>
+          <w:noProof/>
+        </w:rPr>
+        <w:drawing>
+          <wp:inline distT="0" distB="0" distL="0" distR="0" wp14:anchorId="4C1D5E42" wp14:editId="664D9675">
+            <wp:extent cx="2257425" cy="661354"/>
+            <wp:effectExtent l="0" t="0" r="0" b="5715"/>
+            <wp:docPr id="5" name="Picture 5"/>
+            <wp:cNvGraphicFramePr>
+              <a:graphicFrameLocks xmlns:a="http://schemas.openxmlformats.org/drawingml/2006/main" noChangeAspect="1"/>
+            </wp:cNvGraphicFramePr>
+            <a:graphic xmlns:a="http://schemas.openxmlformats.org/drawingml/2006/main">
+              <a:graphicData uri="http://schemas.openxmlformats.org/drawingml/2006/picture">
+                <pic:pic xmlns:pic="http://schemas.openxmlformats.org/drawingml/2006/picture">
+                  <pic:nvPicPr>
+                    <pic:cNvPr id="1" name=""/>
+                    <pic:cNvPicPr/>
+                  </pic:nvPicPr>
+                  <pic:blipFill>
+                    <a:blip r:embed="rId11"/>
+                    <a:stretch>
+                      <a:fillRect/>
+                    </a:stretch>
+                  </pic:blipFill>
+                  <pic:spPr>
+                    <a:xfrm>
+                      <a:off x="0" y="0"/>
+                      <a:ext cx="2323481" cy="680706"/>
+                    </a:xfrm>
+                    <a:prstGeom prst="rect">
+                      <a:avLst/>
+                    </a:prstGeom>
+                  </pic:spPr>
+                </pic:pic>
+              </a:graphicData>
+            </a:graphic>
+          </wp:inline>
+        </w:drawing>
+      </w:r>
     </w:p>
     <w:p>
       <w:pPr>
+        <w:pStyle w:val="Heading3"/>
+        <w:rPr>
+          <w:i w:val="0"/>
+        </w:rPr>
+      </w:pPr>
+      <w:r>
+        <w:rPr>
+          <w:i w:val="0"/>
+        </w:rPr>
+        <w:t>Hypothesis 2</w:t>
+      </w:r>
+    </w:p>
+    <w:p>
+      <w:pPr>
         <w:ind w:left="720"/>
       </w:pPr>
       <w:r>
@@ -1056,7 +1159,7 @@
         <w:rPr>
           <w:i w:val="0"/>
         </w:rPr>
-        <w:t>Hypothesis 2</w:t>
+        <w:t>Hypothesis 3</w:t>
       </w:r>
     </w:p>
     <w:p>
@@ -1115,66 +1218,6 @@
         <w:rPr>
           <w:i w:val="0"/>
         </w:rPr>
-        <w:t>Hypothesis 3</w:t>
-      </w:r>
-    </w:p>
-    <w:p>
-      <w:pPr>
-        <w:ind w:left="720"/>
-      </w:pPr>
-      <w:r>
-        <w:rPr>
-          <w:b/>
-          <w:i/>
-        </w:rPr>
-        <w:t>Test</w:t>
-      </w:r>
-      <w:r>
-        <w:t>:</w:t>
-      </w:r>
-    </w:p>
-    <w:p>
-      <w:pPr>
-        <w:ind w:left="720"/>
-      </w:pPr>
-      <w:r>
-        <w:rPr>
-          <w:b/>
-          <w:i/>
-        </w:rPr>
-        <w:t>Prediction</w:t>
-      </w:r>
-      <w:r>
-        <w:t>:</w:t>
-      </w:r>
-    </w:p>
-    <w:p>
-      <w:pPr>
-        <w:ind w:left="720"/>
-      </w:pPr>
-      <w:r>
-        <w:rPr>
-          <w:b/>
-          <w:i/>
-        </w:rPr>
-        <w:t>Result</w:t>
-      </w:r>
-      <w:r>
-        <w:t>:</w:t>
-      </w:r>
-    </w:p>
-    <w:p>
-      <w:pPr>
-        <w:pStyle w:val="Heading3"/>
-        <w:rPr>
-          <w:i w:val="0"/>
-        </w:rPr>
-      </w:pPr>
-      <w:r>
-        <w:rPr>
-          <w:i w:val="0"/>
-        </w:rPr>
-        <w:lastRenderedPageBreak/>
         <w:t>Hypothesis 4</w:t>
       </w:r>
     </w:p>
@@ -1227,10 +1270,10 @@
     <w:p/>
     <w:p/>
     <w:sectPr>
-      <w:headerReference w:type="even" r:id="rId11"/>
-      <w:headerReference w:type="default" r:id="rId12"/>
-      <w:footerReference w:type="even" r:id="rId13"/>
-      <w:footerReference w:type="default" r:id="rId14"/>
+      <w:headerReference w:type="even" r:id="rId12"/>
+      <w:headerReference w:type="default" r:id="rId13"/>
+      <w:footerReference w:type="even" r:id="rId14"/>
+      <w:footerReference w:type="default" r:id="rId15"/>
       <w:pgSz w:w="12240" w:h="15840" w:code="1"/>
       <w:pgMar w:top="1800" w:right="1800" w:bottom="1440" w:left="1800" w:header="720" w:footer="720" w:gutter="0"/>
       <w:cols w:space="720"/>

</xml_diff>

<commit_message>
bug 2: hypothesis 2
</commit_message>
<xml_diff>
--- a/debugging_docs/bug hypothesis.docx
+++ b/debugging_docs/bug hypothesis.docx
@@ -1043,8 +1043,6 @@
         <w:ind w:left="720"/>
         <w:jc w:val="center"/>
       </w:pPr>
-      <w:bookmarkStart w:id="0" w:name="_GoBack"/>
-      <w:bookmarkEnd w:id="0"/>
       <w:r>
         <w:br/>
       </w:r>
@@ -1117,6 +1115,17 @@
       <w:r>
         <w:t>:</w:t>
       </w:r>
+      <w:r>
+        <w:t xml:space="preserve"> problem lies in </w:t>
+      </w:r>
+      <w:proofErr w:type="spellStart"/>
+      <w:r>
+        <w:t>Hotel.</w:t>
+      </w:r>
+      <w:r>
+        <w:t>activeBookingsByRoomId</w:t>
+      </w:r>
+      <w:proofErr w:type="spellEnd"/>
     </w:p>
     <w:p>
       <w:pPr>
@@ -1132,6 +1141,15 @@
       <w:r>
         <w:t>:</w:t>
       </w:r>
+      <w:r>
+        <w:t xml:space="preserve"> Room number still exists in the ‘</w:t>
+      </w:r>
+      <w:r>
+        <w:t xml:space="preserve">hash </w:t>
+      </w:r>
+      <w:r>
+        <w:t>Map</w:t>
+      </w:r>
     </w:p>
     <w:p>
       <w:pPr>
@@ -1147,23 +1165,72 @@
       <w:r>
         <w:t>:</w:t>
       </w:r>
+      <w:r>
+        <w:t xml:space="preserve"> </w:t>
+      </w:r>
     </w:p>
     <w:p>
       <w:pPr>
-        <w:pStyle w:val="Heading3"/>
-        <w:rPr>
-          <w:i w:val="0"/>
-        </w:rPr>
-      </w:pPr>
-      <w:r>
-        <w:rPr>
-          <w:i w:val="0"/>
-        </w:rPr>
-        <w:t>Hypothesis 3</w:t>
+        <w:ind w:left="720"/>
+        <w:jc w:val="center"/>
+      </w:pPr>
+      <w:r>
+        <w:rPr>
+          <w:noProof/>
+        </w:rPr>
+        <w:drawing>
+          <wp:inline distT="0" distB="0" distL="0" distR="0" wp14:anchorId="38BB7612" wp14:editId="20E46549">
+            <wp:extent cx="2514600" cy="2833291"/>
+            <wp:effectExtent l="0" t="0" r="0" b="5715"/>
+            <wp:docPr id="6" name="Picture 6"/>
+            <wp:cNvGraphicFramePr>
+              <a:graphicFrameLocks xmlns:a="http://schemas.openxmlformats.org/drawingml/2006/main" noChangeAspect="1"/>
+            </wp:cNvGraphicFramePr>
+            <a:graphic xmlns:a="http://schemas.openxmlformats.org/drawingml/2006/main">
+              <a:graphicData uri="http://schemas.openxmlformats.org/drawingml/2006/picture">
+                <pic:pic xmlns:pic="http://schemas.openxmlformats.org/drawingml/2006/picture">
+                  <pic:nvPicPr>
+                    <pic:cNvPr id="1" name=""/>
+                    <pic:cNvPicPr/>
+                  </pic:nvPicPr>
+                  <pic:blipFill>
+                    <a:blip r:embed="rId12"/>
+                    <a:stretch>
+                      <a:fillRect/>
+                    </a:stretch>
+                  </pic:blipFill>
+                  <pic:spPr>
+                    <a:xfrm>
+                      <a:off x="0" y="0"/>
+                      <a:ext cx="2529245" cy="2849792"/>
+                    </a:xfrm>
+                    <a:prstGeom prst="rect">
+                      <a:avLst/>
+                    </a:prstGeom>
+                  </pic:spPr>
+                </pic:pic>
+              </a:graphicData>
+            </a:graphic>
+          </wp:inline>
+        </w:drawing>
       </w:r>
     </w:p>
     <w:p>
       <w:pPr>
+        <w:pStyle w:val="Heading3"/>
+        <w:rPr>
+          <w:i w:val="0"/>
+        </w:rPr>
+      </w:pPr>
+      <w:r>
+        <w:rPr>
+          <w:i w:val="0"/>
+        </w:rPr>
+        <w:t>Hypothesis 3</w:t>
+      </w:r>
+    </w:p>
+    <w:p>
+      <w:pPr>
         <w:ind w:left="720"/>
       </w:pPr>
       <w:r>
@@ -1220,6 +1287,8 @@
         </w:rPr>
         <w:t>Hypothesis 4</w:t>
       </w:r>
+      <w:bookmarkStart w:id="0" w:name="_GoBack"/>
+      <w:bookmarkEnd w:id="0"/>
     </w:p>
     <w:p>
       <w:pPr>
@@ -1245,6 +1314,7 @@
           <w:b/>
           <w:i/>
         </w:rPr>
+        <w:lastRenderedPageBreak/>
         <w:t>Prediction</w:t>
       </w:r>
       <w:r>
@@ -1270,10 +1340,10 @@
     <w:p/>
     <w:p/>
     <w:sectPr>
-      <w:headerReference w:type="even" r:id="rId12"/>
-      <w:headerReference w:type="default" r:id="rId13"/>
-      <w:footerReference w:type="even" r:id="rId14"/>
-      <w:footerReference w:type="default" r:id="rId15"/>
+      <w:headerReference w:type="even" r:id="rId13"/>
+      <w:headerReference w:type="default" r:id="rId14"/>
+      <w:footerReference w:type="even" r:id="rId15"/>
+      <w:footerReference w:type="default" r:id="rId16"/>
       <w:pgSz w:w="12240" w:h="15840" w:code="1"/>
       <w:pgMar w:top="1800" w:right="1800" w:bottom="1440" w:left="1800" w:header="720" w:footer="720" w:gutter="0"/>
       <w:cols w:space="720"/>

</xml_diff>

<commit_message>
bug 2: hypothesis 4
</commit_message>
<xml_diff>
--- a/debugging_docs/bug hypothesis.docx
+++ b/debugging_docs/bug hypothesis.docx
@@ -1149,8 +1149,6 @@
       <w:r>
         <w:t>Map</w:t>
       </w:r>
-      <w:bookmarkStart w:id="0" w:name="_GoBack"/>
-      <w:bookmarkEnd w:id="0"/>
     </w:p>
     <w:p>
       <w:pPr>
@@ -1267,6 +1265,12 @@
       <w:r>
         <w:t>:</w:t>
       </w:r>
+      <w:r>
+        <w:t xml:space="preserve"> </w:t>
+      </w:r>
+      <w:r>
+        <w:t>test if checkout process attempts to remove room number from HashMap</w:t>
+      </w:r>
     </w:p>
     <w:p>
       <w:pPr>
@@ -1282,6 +1286,9 @@
       <w:r>
         <w:t>:</w:t>
       </w:r>
+      <w:r>
+        <w:t xml:space="preserve"> Hotel doesn’t attempt remove room number from HashMap</w:t>
+      </w:r>
     </w:p>
     <w:p>
       <w:pPr>
@@ -1297,6 +1304,35 @@
       <w:r>
         <w:t>:</w:t>
       </w:r>
+      <w:r>
+        <w:t xml:space="preserve"> </w:t>
+      </w:r>
+      <w:proofErr w:type="spellStart"/>
+      <w:r>
+        <w:t>Hotel.checkout</w:t>
+      </w:r>
+      <w:proofErr w:type="spellEnd"/>
+      <w:r>
+        <w:t xml:space="preserve">() calls </w:t>
+      </w:r>
+      <w:proofErr w:type="spellStart"/>
+      <w:proofErr w:type="gramStart"/>
+      <w:r>
+        <w:t>booking.checkOut</w:t>
+      </w:r>
+      <w:proofErr w:type="spellEnd"/>
+      <w:proofErr w:type="gramEnd"/>
+      <w:r>
+        <w:t xml:space="preserve">() which calls </w:t>
+      </w:r>
+      <w:proofErr w:type="spellStart"/>
+      <w:r>
+        <w:t>room.checkout</w:t>
+      </w:r>
+      <w:proofErr w:type="spellEnd"/>
+      <w:r>
+        <w:t>() which only changes the state of the room</w:t>
+      </w:r>
     </w:p>
     <w:p>
       <w:pPr>
@@ -1327,6 +1363,17 @@
       <w:r>
         <w:t>:</w:t>
       </w:r>
+      <w:r>
+        <w:t xml:space="preserve"> </w:t>
+      </w:r>
+      <w:r>
+        <w:t xml:space="preserve">Implements removal instructions for room ID from </w:t>
+      </w:r>
+      <w:proofErr w:type="spellStart"/>
+      <w:r>
+        <w:t>activeBookingsByRoomId</w:t>
+      </w:r>
+      <w:proofErr w:type="spellEnd"/>
     </w:p>
     <w:p>
       <w:pPr>
@@ -1342,6 +1389,17 @@
       <w:r>
         <w:t>:</w:t>
       </w:r>
+      <w:r>
+        <w:t xml:space="preserve"> </w:t>
+      </w:r>
+      <w:proofErr w:type="spellStart"/>
+      <w:r>
+        <w:t>activeBookingsByRoomId</w:t>
+      </w:r>
+      <w:proofErr w:type="spellEnd"/>
+      <w:r>
+        <w:t xml:space="preserve"> no longer contains room id after checkout</w:t>
+      </w:r>
     </w:p>
     <w:p>
       <w:pPr>
@@ -1357,15 +1415,88 @@
       <w:r>
         <w:t>:</w:t>
       </w:r>
+      <w:r>
+        <w:t xml:space="preserve"> Adding a debug stop on line 24 indicates </w:t>
+      </w:r>
+      <w:proofErr w:type="gramStart"/>
+      <w:r>
+        <w:t xml:space="preserve">that </w:t>
+      </w:r>
+      <w:r>
+        <w:t xml:space="preserve"> </w:t>
+      </w:r>
+      <w:proofErr w:type="spellStart"/>
+      <w:r>
+        <w:t>hotel</w:t>
+      </w:r>
+      <w:proofErr w:type="gramEnd"/>
+      <w:r>
+        <w:t>.findActiveBookingByRoomId</w:t>
+      </w:r>
+      <w:proofErr w:type="spellEnd"/>
+      <w:r>
+        <w:t>()</w:t>
+      </w:r>
+      <w:r>
+        <w:t xml:space="preserve"> now returns null on room ID 101 search</w:t>
+      </w:r>
+    </w:p>
+    <w:p>
+      <w:pPr>
+        <w:ind w:left="720"/>
+        <w:jc w:val="center"/>
+      </w:pPr>
+      <w:bookmarkStart w:id="0" w:name="_GoBack"/>
+      <w:r>
+        <w:rPr>
+          <w:noProof/>
+        </w:rPr>
+        <w:drawing>
+          <wp:inline distT="0" distB="0" distL="0" distR="0" wp14:anchorId="4ECD0534" wp14:editId="78EAF887">
+            <wp:extent cx="2990850" cy="1608274"/>
+            <wp:effectExtent l="0" t="0" r="0" b="0"/>
+            <wp:docPr id="7" name="Picture 7"/>
+            <wp:cNvGraphicFramePr>
+              <a:graphicFrameLocks xmlns:a="http://schemas.openxmlformats.org/drawingml/2006/main" noChangeAspect="1"/>
+            </wp:cNvGraphicFramePr>
+            <a:graphic xmlns:a="http://schemas.openxmlformats.org/drawingml/2006/main">
+              <a:graphicData uri="http://schemas.openxmlformats.org/drawingml/2006/picture">
+                <pic:pic xmlns:pic="http://schemas.openxmlformats.org/drawingml/2006/picture">
+                  <pic:nvPicPr>
+                    <pic:cNvPr id="1" name=""/>
+                    <pic:cNvPicPr/>
+                  </pic:nvPicPr>
+                  <pic:blipFill>
+                    <a:blip r:embed="rId13"/>
+                    <a:stretch>
+                      <a:fillRect/>
+                    </a:stretch>
+                  </pic:blipFill>
+                  <pic:spPr>
+                    <a:xfrm>
+                      <a:off x="0" y="0"/>
+                      <a:ext cx="3035833" cy="1632463"/>
+                    </a:xfrm>
+                    <a:prstGeom prst="rect">
+                      <a:avLst/>
+                    </a:prstGeom>
+                  </pic:spPr>
+                </pic:pic>
+              </a:graphicData>
+            </a:graphic>
+          </wp:inline>
+        </w:drawing>
+      </w:r>
+      <w:bookmarkEnd w:id="0"/>
     </w:p>
     <w:p/>
     <w:p/>
     <w:p/>
     <w:sectPr>
-      <w:headerReference w:type="even" r:id="rId13"/>
-      <w:headerReference w:type="default" r:id="rId14"/>
-      <w:footerReference w:type="even" r:id="rId15"/>
-      <w:footerReference w:type="default" r:id="rId16"/>
+      <w:headerReference w:type="even" r:id="rId14"/>
+      <w:headerReference w:type="default" r:id="rId15"/>
+      <w:footerReference w:type="even" r:id="rId16"/>
+      <w:footerReference w:type="default" r:id="rId17"/>
       <w:pgSz w:w="12240" w:h="15840" w:code="1"/>
       <w:pgMar w:top="1800" w:right="1800" w:bottom="1440" w:left="1800" w:header="720" w:footer="720" w:gutter="0"/>
       <w:cols w:space="720"/>

</xml_diff>

<commit_message>
hypothesis file clean up
</commit_message>
<xml_diff>
--- a/debugging_docs/bug hypothesis.docx
+++ b/debugging_docs/bug hypothesis.docx
@@ -841,6 +841,11 @@
       <w:r>
         <w:t xml:space="preserve"> </w:t>
       </w:r>
+      <w:r>
+        <w:t>indicating the bug is now fixed</w:t>
+      </w:r>
+      <w:bookmarkStart w:id="0" w:name="_GoBack"/>
+      <w:bookmarkEnd w:id="0"/>
     </w:p>
     <w:p>
       <w:pPr>
@@ -1435,12 +1440,7 @@
         <w:t xml:space="preserve"> now returns null on room ID 101 search</w:t>
       </w:r>
       <w:r>
-        <w:t xml:space="preserve"> </w:t>
-      </w:r>
-      <w:bookmarkStart w:id="0" w:name="_GoBack"/>
-      <w:bookmarkEnd w:id="0"/>
-      <w:r>
-        <w:t>indicating the bug is now fixed</w:t>
+        <w:t xml:space="preserve"> indicating the bug is now fixed</w:t>
       </w:r>
     </w:p>
     <w:p>

</xml_diff>